<commit_message>
Uploading revised study guides. Uploading assignments from the google drive folder to the GitHub repository.
</commit_message>
<xml_diff>
--- a/CS123A/Hands-On Exercises/Assignment #05/CS123A - Hands On Exercise #05 - 2014.10.15.docx
+++ b/CS123A/Hands-On Exercises/Assignment #05/CS123A - Hands On Exercise #05 - 2014.10.15.docx
@@ -3,16 +3,403 @@
 <w:document xmlns:ve="http://schemas.openxmlformats.org/markup-compatibility/2006" xmlns:o="urn:schemas-microsoft-com:office:office" xmlns:r="http://schemas.openxmlformats.org/officeDocument/2006/relationships" xmlns:m="http://schemas.openxmlformats.org/officeDocument/2006/math" xmlns:v="urn:schemas-microsoft-com:vml" xmlns:wp="http://schemas.openxmlformats.org/drawingml/2006/wordprocessingDrawing" xmlns:w10="urn:schemas-microsoft-com:office:word" xmlns:w="http://schemas.openxmlformats.org/wordprocessingml/2006/main" xmlns:wne="http://schemas.microsoft.com/office/word/2006/wordml">
   <w:body>
     <w:p>
+      <w:pPr>
+        <w:pStyle w:val="NoSpacing"/>
+      </w:pPr>
+      <w:r>
+        <w:t>Zayd Hammoudeh</w:t>
+      </w:r>
+    </w:p>
+    <w:p>
+      <w:pPr>
+        <w:pStyle w:val="NoSpacing"/>
+      </w:pPr>
+      <w:r>
+        <w:t>CS123A – Bioinformatics</w:t>
+      </w:r>
+    </w:p>
+    <w:p>
+      <w:pPr>
+        <w:pStyle w:val="NoSpacing"/>
+      </w:pPr>
+    </w:p>
+    <w:p>
+      <w:pPr>
+        <w:pStyle w:val="NoSpacing"/>
+      </w:pPr>
+      <w:r>
+        <w:t xml:space="preserve">Hands </w:t>
+      </w:r>
+      <w:proofErr w:type="gramStart"/>
+      <w:r>
+        <w:t>On</w:t>
+      </w:r>
+      <w:proofErr w:type="gramEnd"/>
+      <w:r>
+        <w:t xml:space="preserve"> Exercise #5 – In Disease</w:t>
+      </w:r>
+    </w:p>
+    <w:p>
+      <w:pPr>
+        <w:pStyle w:val="NoSpacing"/>
+      </w:pPr>
+    </w:p>
+    <w:p>
+      <w:pPr>
+        <w:pStyle w:val="NoSpacing"/>
+        <w:numPr>
+          <w:ilvl w:val="0"/>
+          <w:numId w:val="1"/>
+        </w:numPr>
+      </w:pPr>
+      <w:r>
+        <w:t xml:space="preserve">Adenine </w:t>
+      </w:r>
+    </w:p>
+    <w:p>
+      <w:pPr>
+        <w:pStyle w:val="NoSpacing"/>
+        <w:ind w:left="360"/>
+      </w:pPr>
+    </w:p>
+    <w:p>
+      <w:pPr>
+        <w:pStyle w:val="NoSpacing"/>
+        <w:numPr>
+          <w:ilvl w:val="0"/>
+          <w:numId w:val="1"/>
+        </w:numPr>
+      </w:pPr>
+      <w:r>
+        <w:t>The sequence is:</w:t>
+      </w:r>
+    </w:p>
+    <w:p>
+      <w:pPr>
+        <w:pStyle w:val="NoSpacing"/>
+      </w:pPr>
+    </w:p>
+    <w:p>
+      <w:pPr>
+        <w:pStyle w:val="NoSpacing"/>
+        <w:jc w:val="center"/>
+      </w:pPr>
+      <w:r>
+        <w:t xml:space="preserve">Met V H L T P E </w:t>
+      </w:r>
+      <w:proofErr w:type="spellStart"/>
+      <w:r>
+        <w:t>E</w:t>
+      </w:r>
+      <w:proofErr w:type="spellEnd"/>
+      <w:r>
+        <w:t xml:space="preserve"> K</w:t>
+      </w:r>
+    </w:p>
+    <w:p>
+      <w:pPr>
+        <w:pStyle w:val="NoSpacing"/>
+      </w:pPr>
+    </w:p>
+    <w:p>
+      <w:pPr>
+        <w:pStyle w:val="NoSpacing"/>
+        <w:numPr>
+          <w:ilvl w:val="0"/>
+          <w:numId w:val="1"/>
+        </w:numPr>
+      </w:pPr>
+      <w:r>
+        <w:t>Thymine</w:t>
+      </w:r>
+    </w:p>
+    <w:p>
+      <w:pPr>
+        <w:pStyle w:val="NoSpacing"/>
+        <w:ind w:left="720"/>
+      </w:pPr>
+    </w:p>
+    <w:p>
+      <w:pPr>
+        <w:pStyle w:val="NoSpacing"/>
+        <w:numPr>
+          <w:ilvl w:val="0"/>
+          <w:numId w:val="1"/>
+        </w:numPr>
+      </w:pPr>
+      <w:r>
+        <w:t>The sequence is:</w:t>
+      </w:r>
+    </w:p>
+    <w:p>
+      <w:pPr>
+        <w:pStyle w:val="NoSpacing"/>
+      </w:pPr>
+    </w:p>
+    <w:p>
+      <w:pPr>
+        <w:pStyle w:val="NoSpacing"/>
+        <w:jc w:val="center"/>
+      </w:pPr>
+      <w:r>
+        <w:t>Met V H L T P V E K</w:t>
+      </w:r>
+    </w:p>
+    <w:p>
+      <w:pPr>
+        <w:pStyle w:val="NoSpacing"/>
+      </w:pPr>
+    </w:p>
+    <w:p>
+      <w:pPr>
+        <w:pStyle w:val="NoSpacing"/>
+        <w:numPr>
+          <w:ilvl w:val="0"/>
+          <w:numId w:val="1"/>
+        </w:numPr>
+      </w:pPr>
+      <w:r>
+        <w:t>The seventh amino acid changed from E to V.</w:t>
+      </w:r>
+    </w:p>
+    <w:p>
+      <w:pPr>
+        <w:pStyle w:val="NoSpacing"/>
+      </w:pPr>
+    </w:p>
+    <w:p>
+      <w:pPr>
+        <w:pStyle w:val="NoSpacing"/>
+      </w:pPr>
+      <w:r>
+        <w:t>Mutant Gene #2</w:t>
+      </w:r>
+    </w:p>
+    <w:p>
+      <w:pPr>
+        <w:pStyle w:val="NoSpacing"/>
+        <w:jc w:val="center"/>
+      </w:pPr>
+      <w:r>
+        <w:t xml:space="preserve">Met V H L T P G R S L P L </w:t>
+      </w:r>
+      <w:proofErr w:type="spellStart"/>
+      <w:r>
+        <w:t>L</w:t>
+      </w:r>
+      <w:proofErr w:type="spellEnd"/>
+      <w:r>
+        <w:t xml:space="preserve"> P C G A R Stop</w:t>
+      </w:r>
+    </w:p>
+    <w:p>
+      <w:pPr>
+        <w:pStyle w:val="NoSpacing"/>
+      </w:pPr>
+    </w:p>
+    <w:p>
+      <w:pPr>
+        <w:pStyle w:val="NoSpacing"/>
+        <w:numPr>
+          <w:ilvl w:val="0"/>
+          <w:numId w:val="1"/>
+        </w:numPr>
+      </w:pPr>
+      <w:r>
+        <w:t>This sequence terminates prematurely</w:t>
+      </w:r>
+      <w:r>
+        <w:t xml:space="preserve"> (i.e. its truncated)</w:t>
+      </w:r>
+      <w:r>
+        <w:t>.</w:t>
+      </w:r>
+    </w:p>
+    <w:p>
+      <w:pPr>
+        <w:pStyle w:val="NoSpacing"/>
+        <w:ind w:left="720"/>
+      </w:pPr>
+    </w:p>
+    <w:p>
+      <w:pPr>
+        <w:pStyle w:val="NoSpacing"/>
+        <w:numPr>
+          <w:ilvl w:val="0"/>
+          <w:numId w:val="1"/>
+        </w:numPr>
+      </w:pPr>
+      <w:r>
+        <w:t>It is the location of the gene on the chromosome.</w:t>
+      </w:r>
+    </w:p>
+    <w:p>
+      <w:pPr>
+        <w:pStyle w:val="NoSpacing"/>
+        <w:ind w:left="720"/>
+      </w:pPr>
+    </w:p>
+    <w:p>
+      <w:pPr>
+        <w:pStyle w:val="NoSpacing"/>
+        <w:numPr>
+          <w:ilvl w:val="0"/>
+          <w:numId w:val="1"/>
+        </w:numPr>
+      </w:pPr>
+      <w:r>
+        <w:t xml:space="preserve">The order of the genes in the beta </w:t>
+      </w:r>
+      <w:proofErr w:type="spellStart"/>
+      <w:r>
+        <w:t>globin</w:t>
+      </w:r>
+      <w:proofErr w:type="spellEnd"/>
+      <w:r>
+        <w:t xml:space="preserve"> cluster:</w:t>
+      </w:r>
+    </w:p>
+    <w:p>
+      <w:pPr>
+        <w:pStyle w:val="NoSpacing"/>
+        <w:ind w:left="720"/>
+      </w:pPr>
+    </w:p>
+    <w:p>
+      <w:pPr>
+        <w:pStyle w:val="NoSpacing"/>
+        <w:jc w:val="center"/>
+      </w:pPr>
+      <w:r>
+        <w:t>5’ – epsilon – gamma-G – gamma-A – delta – beta – 3’</w:t>
+      </w:r>
+    </w:p>
+    <w:p>
+      <w:pPr>
+        <w:pStyle w:val="NoSpacing"/>
+        <w:ind w:left="720"/>
+      </w:pPr>
+    </w:p>
+    <w:p>
+      <w:pPr>
+        <w:pStyle w:val="NoSpacing"/>
+        <w:numPr>
+          <w:ilvl w:val="0"/>
+          <w:numId w:val="1"/>
+        </w:numPr>
+      </w:pPr>
+      <w:r>
+        <w:t>Yes.</w:t>
+      </w:r>
+    </w:p>
+    <w:p>
+      <w:pPr>
+        <w:pStyle w:val="NoSpacing"/>
+      </w:pPr>
+    </w:p>
+    <w:p>
+      <w:pPr>
+        <w:pStyle w:val="NoSpacing"/>
+        <w:numPr>
+          <w:ilvl w:val="0"/>
+          <w:numId w:val="1"/>
+        </w:numPr>
+      </w:pPr>
+      <w:r>
+        <w:t>The heading is: “mRNA Secondary Structure of 3’ and 5’ UTRs”.</w:t>
+      </w:r>
+    </w:p>
+    <w:p>
+      <w:pPr>
+        <w:pStyle w:val="NoSpacing"/>
+      </w:pPr>
+    </w:p>
+    <w:p>
+      <w:pPr>
+        <w:pStyle w:val="NoSpacing"/>
+        <w:numPr>
+          <w:ilvl w:val="0"/>
+          <w:numId w:val="1"/>
+        </w:numPr>
+      </w:pPr>
+      <w:r>
+        <w:t>The 5’ UTR is 50 bases long while the 3’ UTR is 132 bases long.</w:t>
+      </w:r>
+    </w:p>
+    <w:p>
+      <w:pPr>
+        <w:pStyle w:val="NoSpacing"/>
+      </w:pPr>
+    </w:p>
+    <w:p>
+      <w:pPr>
+        <w:pStyle w:val="NoSpacing"/>
+        <w:numPr>
+          <w:ilvl w:val="0"/>
+          <w:numId w:val="1"/>
+        </w:numPr>
+      </w:pPr>
+      <w:r>
+        <w:t>They are other parts of the hemoglobin molecule.</w:t>
+      </w:r>
+    </w:p>
+    <w:p>
+      <w:pPr>
+        <w:pStyle w:val="NoSpacing"/>
+      </w:pPr>
+    </w:p>
+    <w:p>
+      <w:pPr>
+        <w:pStyle w:val="NoSpacing"/>
+        <w:numPr>
+          <w:ilvl w:val="0"/>
+          <w:numId w:val="1"/>
+        </w:numPr>
+      </w:pPr>
+      <w:r>
+        <w:t>They are functionally related.</w:t>
+      </w:r>
+    </w:p>
+    <w:p>
+      <w:pPr>
+        <w:pStyle w:val="NoSpacing"/>
+        <w:ind w:left="360"/>
+      </w:pPr>
+    </w:p>
+    <w:p>
+      <w:pPr>
+        <w:pStyle w:val="NoSpacing"/>
+        <w:numPr>
+          <w:ilvl w:val="0"/>
+          <w:numId w:val="1"/>
+        </w:numPr>
+      </w:pPr>
+    </w:p>
+    <w:p>
+      <w:pPr>
+        <w:pStyle w:val="NoSpacing"/>
+      </w:pPr>
+    </w:p>
+    <w:p>
+      <w:pPr>
+        <w:pStyle w:val="NoSpacing"/>
+      </w:pPr>
       <w:r>
         <w:t>7. The red line indicates the location of the gene on chromosome 11.</w:t>
       </w:r>
     </w:p>
     <w:p>
+      <w:pPr>
+        <w:pStyle w:val="NoSpacing"/>
+      </w:pPr>
       <w:r>
         <w:t>8. The order of the genes is: 5'-epsilon -- gamma-G -- gamma-A -- delta -- beta--3'.</w:t>
       </w:r>
     </w:p>
     <w:p>
+      <w:pPr>
+        <w:pStyle w:val="NoSpacing"/>
+      </w:pPr>
       <w:r>
         <w:t>9.</w:t>
       </w:r>
@@ -22,6 +409,7 @@
     </w:p>
     <w:p>
       <w:pPr>
+        <w:pStyle w:val="NoSpacing"/>
         <w:rPr>
           <w:rFonts w:ascii="Arial" w:hAnsi="Arial" w:cs="Arial"/>
           <w:b/>
@@ -63,6 +451,9 @@
       </w:r>
     </w:p>
     <w:p>
+      <w:pPr>
+        <w:pStyle w:val="NoSpacing"/>
+      </w:pPr>
       <w:r>
         <w:rPr>
           <w:rFonts w:ascii="Arial" w:hAnsi="Arial" w:cs="Arial"/>
@@ -77,32 +468,26 @@
       </w:r>
     </w:p>
     <w:p>
-      <w:r>
-        <w:t xml:space="preserve">14. There are three </w:t>
-      </w:r>
-      <w:proofErr w:type="spellStart"/>
-      <w:r>
-        <w:t>exons</w:t>
-      </w:r>
-      <w:proofErr w:type="spellEnd"/>
-      <w:r>
-        <w:t xml:space="preserve"> and two </w:t>
-      </w:r>
-      <w:proofErr w:type="spellStart"/>
-      <w:r>
-        <w:t>introns</w:t>
-      </w:r>
-      <w:proofErr w:type="spellEnd"/>
-      <w:r>
-        <w:t>.</w:t>
-      </w:r>
-    </w:p>
-    <w:p>
-      <w:r>
+      <w:pPr>
+        <w:pStyle w:val="NoSpacing"/>
+      </w:pPr>
+      <w:r>
+        <w:t>14. There are three exons and two introns.</w:t>
+      </w:r>
+    </w:p>
+    <w:p>
+      <w:pPr>
+        <w:pStyle w:val="NoSpacing"/>
+      </w:pPr>
+      <w:r>
+        <w:lastRenderedPageBreak/>
         <w:t>15. First two bases are GU</w:t>
       </w:r>
     </w:p>
     <w:p>
+      <w:pPr>
+        <w:pStyle w:val="NoSpacing"/>
+      </w:pPr>
       <w:r>
         <w:t>16. T</w:t>
       </w:r>
@@ -111,34 +496,41 @@
       </w:r>
     </w:p>
     <w:p>
-      <w:r>
-        <w:t xml:space="preserve">17. More </w:t>
-      </w:r>
-      <w:proofErr w:type="spellStart"/>
-      <w:r>
-        <w:t>introns</w:t>
-      </w:r>
-      <w:proofErr w:type="spellEnd"/>
-      <w:r>
-        <w:t>.</w:t>
-      </w:r>
-    </w:p>
-    <w:p>
+      <w:pPr>
+        <w:pStyle w:val="NoSpacing"/>
+      </w:pPr>
+      <w:r>
+        <w:t>17. More introns.</w:t>
+      </w:r>
+    </w:p>
+    <w:p>
+      <w:pPr>
+        <w:pStyle w:val="NoSpacing"/>
+      </w:pPr>
       <w:r>
         <w:t>18. Synonymous SNP are colored green.</w:t>
       </w:r>
     </w:p>
     <w:p>
+      <w:pPr>
+        <w:pStyle w:val="NoSpacing"/>
+      </w:pPr>
       <w:r>
         <w:t>19. Non-synonymous SNPs are colored red.</w:t>
       </w:r>
     </w:p>
     <w:p>
+      <w:pPr>
+        <w:pStyle w:val="NoSpacing"/>
+      </w:pPr>
       <w:r>
         <w:t>20. Its non-synonymous because it is colored red.</w:t>
       </w:r>
     </w:p>
     <w:p>
+      <w:pPr>
+        <w:pStyle w:val="NoSpacing"/>
+      </w:pPr>
       <w:r>
         <w:t xml:space="preserve">21. </w:t>
       </w:r>
@@ -150,18 +542,13 @@
       <w:proofErr w:type="spellEnd"/>
       <w:proofErr w:type="gramEnd"/>
       <w:r>
-        <w:t xml:space="preserve"> in an </w:t>
-      </w:r>
-      <w:proofErr w:type="spellStart"/>
-      <w:r>
-        <w:t>exon</w:t>
-      </w:r>
-      <w:proofErr w:type="spellEnd"/>
-      <w:r>
-        <w:t>.</w:t>
-      </w:r>
-    </w:p>
-    <w:p>
+        <w:t xml:space="preserve"> in an exon.</w:t>
+      </w:r>
+    </w:p>
+    <w:p>
+      <w:pPr>
+        <w:pStyle w:val="NoSpacing"/>
+      </w:pPr>
       <w:r>
         <w:t xml:space="preserve">22. </w:t>
       </w:r>
@@ -177,11 +564,18 @@
       </w:r>
     </w:p>
     <w:p>
+      <w:pPr>
+        <w:pStyle w:val="NoSpacing"/>
+      </w:pPr>
       <w:r>
         <w:t xml:space="preserve">23. </w:t>
       </w:r>
     </w:p>
-    <w:p/>
+    <w:p>
+      <w:pPr>
+        <w:pStyle w:val="NoSpacing"/>
+      </w:pPr>
+    </w:p>
     <w:sectPr>
       <w:pgSz w:w="12240" w:h="15840"/>
       <w:pgMar w:top="1440" w:right="1440" w:bottom="1440" w:left="1440" w:header="720" w:footer="720" w:gutter="0"/>
@@ -190,6 +584,195 @@
     </w:sectPr>
   </w:body>
 </w:document>
+</file>
+
+<file path=word/numbering.xml><?xml version="1.0" encoding="utf-8"?>
+<w:numbering xmlns:ve="http://schemas.openxmlformats.org/markup-compatibility/2006" xmlns:o="urn:schemas-microsoft-com:office:office" xmlns:r="http://schemas.openxmlformats.org/officeDocument/2006/relationships" xmlns:m="http://schemas.openxmlformats.org/officeDocument/2006/math" xmlns:v="urn:schemas-microsoft-com:vml" xmlns:wp="http://schemas.openxmlformats.org/drawingml/2006/wordprocessingDrawing" xmlns:w10="urn:schemas-microsoft-com:office:word" xmlns:w="http://schemas.openxmlformats.org/wordprocessingml/2006/main" xmlns:wne="http://schemas.microsoft.com/office/word/2006/wordml">
+  <w:abstractNum w:abstractNumId="0">
+    <w:nsid w:val="26444B26"/>
+    <w:multiLevelType w:val="hybridMultilevel"/>
+    <w:tmpl w:val="E65287A8"/>
+    <w:lvl w:ilvl="0" w:tplc="0409000F">
+      <w:start w:val="1"/>
+      <w:numFmt w:val="decimal"/>
+      <w:lvlText w:val="%1."/>
+      <w:lvlJc w:val="left"/>
+      <w:pPr>
+        <w:ind w:left="720" w:hanging="360"/>
+      </w:pPr>
+      <w:rPr>
+        <w:rFonts w:hint="default"/>
+      </w:rPr>
+    </w:lvl>
+    <w:lvl w:ilvl="1" w:tplc="04090019" w:tentative="1">
+      <w:start w:val="1"/>
+      <w:numFmt w:val="lowerLetter"/>
+      <w:lvlText w:val="%2."/>
+      <w:lvlJc w:val="left"/>
+      <w:pPr>
+        <w:ind w:left="1440" w:hanging="360"/>
+      </w:pPr>
+    </w:lvl>
+    <w:lvl w:ilvl="2" w:tplc="0409001B" w:tentative="1">
+      <w:start w:val="1"/>
+      <w:numFmt w:val="lowerRoman"/>
+      <w:lvlText w:val="%3."/>
+      <w:lvlJc w:val="right"/>
+      <w:pPr>
+        <w:ind w:left="2160" w:hanging="180"/>
+      </w:pPr>
+    </w:lvl>
+    <w:lvl w:ilvl="3" w:tplc="0409000F" w:tentative="1">
+      <w:start w:val="1"/>
+      <w:numFmt w:val="decimal"/>
+      <w:lvlText w:val="%4."/>
+      <w:lvlJc w:val="left"/>
+      <w:pPr>
+        <w:ind w:left="2880" w:hanging="360"/>
+      </w:pPr>
+    </w:lvl>
+    <w:lvl w:ilvl="4" w:tplc="04090019" w:tentative="1">
+      <w:start w:val="1"/>
+      <w:numFmt w:val="lowerLetter"/>
+      <w:lvlText w:val="%5."/>
+      <w:lvlJc w:val="left"/>
+      <w:pPr>
+        <w:ind w:left="3600" w:hanging="360"/>
+      </w:pPr>
+    </w:lvl>
+    <w:lvl w:ilvl="5" w:tplc="0409001B" w:tentative="1">
+      <w:start w:val="1"/>
+      <w:numFmt w:val="lowerRoman"/>
+      <w:lvlText w:val="%6."/>
+      <w:lvlJc w:val="right"/>
+      <w:pPr>
+        <w:ind w:left="4320" w:hanging="180"/>
+      </w:pPr>
+    </w:lvl>
+    <w:lvl w:ilvl="6" w:tplc="0409000F" w:tentative="1">
+      <w:start w:val="1"/>
+      <w:numFmt w:val="decimal"/>
+      <w:lvlText w:val="%7."/>
+      <w:lvlJc w:val="left"/>
+      <w:pPr>
+        <w:ind w:left="5040" w:hanging="360"/>
+      </w:pPr>
+    </w:lvl>
+    <w:lvl w:ilvl="7" w:tplc="04090019" w:tentative="1">
+      <w:start w:val="1"/>
+      <w:numFmt w:val="lowerLetter"/>
+      <w:lvlText w:val="%8."/>
+      <w:lvlJc w:val="left"/>
+      <w:pPr>
+        <w:ind w:left="5760" w:hanging="360"/>
+      </w:pPr>
+    </w:lvl>
+    <w:lvl w:ilvl="8" w:tplc="0409001B" w:tentative="1">
+      <w:start w:val="1"/>
+      <w:numFmt w:val="lowerRoman"/>
+      <w:lvlText w:val="%9."/>
+      <w:lvlJc w:val="right"/>
+      <w:pPr>
+        <w:ind w:left="6480" w:hanging="180"/>
+      </w:pPr>
+    </w:lvl>
+  </w:abstractNum>
+  <w:abstractNum w:abstractNumId="1">
+    <w:nsid w:val="3A3706F9"/>
+    <w:multiLevelType w:val="hybridMultilevel"/>
+    <w:tmpl w:val="56985720"/>
+    <w:lvl w:ilvl="0" w:tplc="0409000F">
+      <w:start w:val="1"/>
+      <w:numFmt w:val="decimal"/>
+      <w:lvlText w:val="%1."/>
+      <w:lvlJc w:val="left"/>
+      <w:pPr>
+        <w:ind w:left="720" w:hanging="360"/>
+      </w:pPr>
+      <w:rPr>
+        <w:rFonts w:hint="default"/>
+      </w:rPr>
+    </w:lvl>
+    <w:lvl w:ilvl="1" w:tplc="04090019" w:tentative="1">
+      <w:start w:val="1"/>
+      <w:numFmt w:val="lowerLetter"/>
+      <w:lvlText w:val="%2."/>
+      <w:lvlJc w:val="left"/>
+      <w:pPr>
+        <w:ind w:left="1440" w:hanging="360"/>
+      </w:pPr>
+    </w:lvl>
+    <w:lvl w:ilvl="2" w:tplc="0409001B" w:tentative="1">
+      <w:start w:val="1"/>
+      <w:numFmt w:val="lowerRoman"/>
+      <w:lvlText w:val="%3."/>
+      <w:lvlJc w:val="right"/>
+      <w:pPr>
+        <w:ind w:left="2160" w:hanging="180"/>
+      </w:pPr>
+    </w:lvl>
+    <w:lvl w:ilvl="3" w:tplc="0409000F" w:tentative="1">
+      <w:start w:val="1"/>
+      <w:numFmt w:val="decimal"/>
+      <w:lvlText w:val="%4."/>
+      <w:lvlJc w:val="left"/>
+      <w:pPr>
+        <w:ind w:left="2880" w:hanging="360"/>
+      </w:pPr>
+    </w:lvl>
+    <w:lvl w:ilvl="4" w:tplc="04090019" w:tentative="1">
+      <w:start w:val="1"/>
+      <w:numFmt w:val="lowerLetter"/>
+      <w:lvlText w:val="%5."/>
+      <w:lvlJc w:val="left"/>
+      <w:pPr>
+        <w:ind w:left="3600" w:hanging="360"/>
+      </w:pPr>
+    </w:lvl>
+    <w:lvl w:ilvl="5" w:tplc="0409001B" w:tentative="1">
+      <w:start w:val="1"/>
+      <w:numFmt w:val="lowerRoman"/>
+      <w:lvlText w:val="%6."/>
+      <w:lvlJc w:val="right"/>
+      <w:pPr>
+        <w:ind w:left="4320" w:hanging="180"/>
+      </w:pPr>
+    </w:lvl>
+    <w:lvl w:ilvl="6" w:tplc="0409000F" w:tentative="1">
+      <w:start w:val="1"/>
+      <w:numFmt w:val="decimal"/>
+      <w:lvlText w:val="%7."/>
+      <w:lvlJc w:val="left"/>
+      <w:pPr>
+        <w:ind w:left="5040" w:hanging="360"/>
+      </w:pPr>
+    </w:lvl>
+    <w:lvl w:ilvl="7" w:tplc="04090019" w:tentative="1">
+      <w:start w:val="1"/>
+      <w:numFmt w:val="lowerLetter"/>
+      <w:lvlText w:val="%8."/>
+      <w:lvlJc w:val="left"/>
+      <w:pPr>
+        <w:ind w:left="5760" w:hanging="360"/>
+      </w:pPr>
+    </w:lvl>
+    <w:lvl w:ilvl="8" w:tplc="0409001B" w:tentative="1">
+      <w:start w:val="1"/>
+      <w:numFmt w:val="lowerRoman"/>
+      <w:lvlText w:val="%9."/>
+      <w:lvlJc w:val="right"/>
+      <w:pPr>
+        <w:ind w:left="6480" w:hanging="180"/>
+      </w:pPr>
+    </w:lvl>
+  </w:abstractNum>
+  <w:num w:numId="1">
+    <w:abstractNumId w:val="1"/>
+  </w:num>
+  <w:num w:numId="2">
+    <w:abstractNumId w:val="0"/>
+  </w:num>
+</w:numbering>
 </file>
 
 <file path=word/styles.xml><?xml version="1.0" encoding="utf-8"?>
@@ -388,6 +971,17 @@
     <w:rsid w:val="00B46397"/>
     <w:pPr>
       <w:spacing w:after="0" w:line="240" w:lineRule="auto"/>
+    </w:pPr>
+  </w:style>
+  <w:style w:type="paragraph" w:styleId="ListParagraph">
+    <w:name w:val="List Paragraph"/>
+    <w:basedOn w:val="Normal"/>
+    <w:uiPriority w:val="34"/>
+    <w:qFormat/>
+    <w:rsid w:val="006638EB"/>
+    <w:pPr>
+      <w:ind w:left="720"/>
+      <w:contextualSpacing/>
     </w:pPr>
   </w:style>
 </w:styles>

</xml_diff>